<commit_message>
fin TD3, deb TD4
</commit_message>
<xml_diff>
--- a/TD3.docx
+++ b/TD3.docx
@@ -134,7 +134,7 @@
                     <pic:cNvPicPr/>
                   </pic:nvPicPr>
                   <pic:blipFill>
-                    <a:blip r:embed="rId4"/>
+                    <a:blip r:embed="rId5"/>
                     <a:stretch>
                       <a:fillRect/>
                     </a:stretch>
@@ -232,7 +232,7 @@
                     <pic:cNvPicPr/>
                   </pic:nvPicPr>
                   <pic:blipFill>
-                    <a:blip r:embed="rId5"/>
+                    <a:blip r:embed="rId6"/>
                     <a:stretch>
                       <a:fillRect/>
                     </a:stretch>
@@ -300,7 +300,7 @@
                     <pic:cNvPicPr/>
                   </pic:nvPicPr>
                   <pic:blipFill>
-                    <a:blip r:embed="rId6">
+                    <a:blip r:embed="rId7">
                       <a:extLst>
                         <a:ext uri="{28A0092B-C50C-407E-A947-70E740481C1C}">
                           <a14:useLocalDpi xmlns:a14="http://schemas.microsoft.com/office/drawing/2010/main" val="0"/>
@@ -471,7 +471,7 @@
         <w:lastRenderedPageBreak/>
         <w:t xml:space="preserve">3) J’ai essayé avec </w:t>
       </w:r>
-      <w:hyperlink r:id="rId7" w:history="1">
+      <w:hyperlink r:id="rId8" w:history="1">
         <w:r>
           <w:rPr>
             <w:rStyle w:val="Lienhypertexte"/>
@@ -486,9 +486,18 @@
           <w:sz w:val="24"/>
           <w:szCs w:val="24"/>
         </w:rPr>
-        <w:t xml:space="preserve"> et, je ne sais pas si c’est à cause du temps passé (1min) ou à cause de ça mais j’ai perdu 5 adresses. En revanche, quand j’essaye sur l’ordinateur de mon voisin(</w:t>
+        <w:t xml:space="preserve"> et, je ne sais pas si c’est à cause du temps passé (1min) ou à cause de ça mais j’ai perdu 5 adresses. En revanche, quand j’essaye sur l’ordinateur de mon </w:t>
+      </w:r>
+      <w:proofErr w:type="gramStart"/>
+      <w:r>
+        <w:rPr>
+          <w:sz w:val="24"/>
+          <w:szCs w:val="24"/>
+        </w:rPr>
+        <w:t>voisin(</w:t>
       </w:r>
       <w:proofErr w:type="spellStart"/>
+      <w:proofErr w:type="gramEnd"/>
       <w:r>
         <w:rPr>
           <w:sz w:val="24"/>
@@ -536,80 +545,6 @@
             <wp:extent cx="4267200" cy="2476500"/>
             <wp:effectExtent l="0" t="0" r="0" b="0"/>
             <wp:docPr id="4" name="Image 4"/>
-            <wp:cNvGraphicFramePr>
-              <a:graphicFrameLocks xmlns:a="http://schemas.openxmlformats.org/drawingml/2006/main" noChangeAspect="1"/>
-            </wp:cNvGraphicFramePr>
-            <a:graphic xmlns:a="http://schemas.openxmlformats.org/drawingml/2006/main">
-              <a:graphicData uri="http://schemas.openxmlformats.org/drawingml/2006/picture">
-                <pic:pic xmlns:pic="http://schemas.openxmlformats.org/drawingml/2006/picture">
-                  <pic:nvPicPr>
-                    <pic:cNvPr id="1" name=""/>
-                    <pic:cNvPicPr/>
-                  </pic:nvPicPr>
-                  <pic:blipFill>
-                    <a:blip r:embed="rId8"/>
-                    <a:stretch>
-                      <a:fillRect/>
-                    </a:stretch>
-                  </pic:blipFill>
-                  <pic:spPr>
-                    <a:xfrm>
-                      <a:off x="0" y="0"/>
-                      <a:ext cx="4267200" cy="2476500"/>
-                    </a:xfrm>
-                    <a:prstGeom prst="rect">
-                      <a:avLst/>
-                    </a:prstGeom>
-                  </pic:spPr>
-                </pic:pic>
-              </a:graphicData>
-            </a:graphic>
-          </wp:inline>
-        </w:drawing>
-      </w:r>
-    </w:p>
-    <w:p>
-      <w:pPr>
-        <w:rPr>
-          <w:noProof/>
-        </w:rPr>
-      </w:pPr>
-      <w:r>
-        <w:rPr>
-          <w:sz w:val="24"/>
-          <w:szCs w:val="24"/>
-        </w:rPr>
-        <w:t>2)</w:t>
-      </w:r>
-      <w:r>
-        <w:rPr>
-          <w:noProof/>
-        </w:rPr>
-        <w:t xml:space="preserve"> </w:t>
-      </w:r>
-      <w:r>
-        <w:rPr>
-          <w:noProof/>
-        </w:rPr>
-        <w:t>La communication entre l’ordinateur 1 et le 131 a l’air de fonctionner :</w:t>
-      </w:r>
-    </w:p>
-    <w:p>
-      <w:pPr>
-        <w:rPr>
-          <w:sz w:val="24"/>
-          <w:szCs w:val="24"/>
-        </w:rPr>
-      </w:pPr>
-      <w:r>
-        <w:rPr>
-          <w:noProof/>
-        </w:rPr>
-        <w:drawing>
-          <wp:inline distT="0" distB="0" distL="0" distR="0" wp14:anchorId="17304450" wp14:editId="0F801B6C">
-            <wp:extent cx="5760720" cy="3348355"/>
-            <wp:effectExtent l="0" t="0" r="0" b="4445"/>
-            <wp:docPr id="6" name="Image 6"/>
             <wp:cNvGraphicFramePr>
               <a:graphicFrameLocks xmlns:a="http://schemas.openxmlformats.org/drawingml/2006/main" noChangeAspect="1"/>
             </wp:cNvGraphicFramePr>
@@ -629,7 +564,7 @@
                   <pic:spPr>
                     <a:xfrm>
                       <a:off x="0" y="0"/>
-                      <a:ext cx="5760720" cy="3348355"/>
+                      <a:ext cx="4267200" cy="2476500"/>
                     </a:xfrm>
                     <a:prstGeom prst="rect">
                       <a:avLst/>
@@ -645,35 +580,45 @@
     <w:p>
       <w:pPr>
         <w:rPr>
-          <w:sz w:val="24"/>
-          <w:szCs w:val="24"/>
-        </w:rPr>
-      </w:pPr>
-      <w:r>
-        <w:rPr>
-          <w:sz w:val="24"/>
-          <w:szCs w:val="24"/>
-        </w:rPr>
-        <w:t xml:space="preserve">4) ça ne fonctionne plus : </w:t>
-      </w:r>
-    </w:p>
-    <w:p>
-      <w:pPr>
-        <w:rPr>
-          <w:sz w:val="24"/>
-          <w:szCs w:val="24"/>
-        </w:rPr>
-      </w:pPr>
-      <w:r>
-        <w:rPr>
-          <w:noProof/>
-        </w:rPr>
-        <w:lastRenderedPageBreak/>
+          <w:noProof/>
+        </w:rPr>
+      </w:pPr>
+      <w:r>
+        <w:rPr>
+          <w:sz w:val="24"/>
+          <w:szCs w:val="24"/>
+        </w:rPr>
+        <w:t>2)</w:t>
+      </w:r>
+      <w:r>
+        <w:rPr>
+          <w:noProof/>
+        </w:rPr>
+        <w:t xml:space="preserve"> </w:t>
+      </w:r>
+      <w:r>
+        <w:rPr>
+          <w:noProof/>
+        </w:rPr>
+        <w:t>La communication entre l’ordinateur 1 et le 131 a l’air de fonctionner :</w:t>
+      </w:r>
+    </w:p>
+    <w:p>
+      <w:pPr>
+        <w:rPr>
+          <w:sz w:val="24"/>
+          <w:szCs w:val="24"/>
+        </w:rPr>
+      </w:pPr>
+      <w:r>
+        <w:rPr>
+          <w:noProof/>
+        </w:rPr>
         <w:drawing>
-          <wp:inline distT="0" distB="0" distL="0" distR="0" wp14:anchorId="22FE55E8" wp14:editId="2C4DCC5A">
-            <wp:extent cx="5760720" cy="2780665"/>
-            <wp:effectExtent l="0" t="0" r="0" b="635"/>
-            <wp:docPr id="7" name="Image 7"/>
+          <wp:inline distT="0" distB="0" distL="0" distR="0" wp14:anchorId="17304450" wp14:editId="0F801B6C">
+            <wp:extent cx="5760720" cy="3348355"/>
+            <wp:effectExtent l="0" t="0" r="0" b="4445"/>
+            <wp:docPr id="6" name="Image 6"/>
             <wp:cNvGraphicFramePr>
               <a:graphicFrameLocks xmlns:a="http://schemas.openxmlformats.org/drawingml/2006/main" noChangeAspect="1"/>
             </wp:cNvGraphicFramePr>
@@ -693,6 +638,70 @@
                   <pic:spPr>
                     <a:xfrm>
                       <a:off x="0" y="0"/>
+                      <a:ext cx="5760720" cy="3348355"/>
+                    </a:xfrm>
+                    <a:prstGeom prst="rect">
+                      <a:avLst/>
+                    </a:prstGeom>
+                  </pic:spPr>
+                </pic:pic>
+              </a:graphicData>
+            </a:graphic>
+          </wp:inline>
+        </w:drawing>
+      </w:r>
+    </w:p>
+    <w:p>
+      <w:pPr>
+        <w:rPr>
+          <w:sz w:val="24"/>
+          <w:szCs w:val="24"/>
+        </w:rPr>
+      </w:pPr>
+      <w:r>
+        <w:rPr>
+          <w:sz w:val="24"/>
+          <w:szCs w:val="24"/>
+        </w:rPr>
+        <w:t xml:space="preserve">4) ça ne fonctionne plus : </w:t>
+      </w:r>
+    </w:p>
+    <w:p>
+      <w:pPr>
+        <w:rPr>
+          <w:sz w:val="24"/>
+          <w:szCs w:val="24"/>
+        </w:rPr>
+      </w:pPr>
+      <w:r>
+        <w:rPr>
+          <w:noProof/>
+        </w:rPr>
+        <w:lastRenderedPageBreak/>
+        <w:drawing>
+          <wp:inline distT="0" distB="0" distL="0" distR="0" wp14:anchorId="22FE55E8" wp14:editId="2C4DCC5A">
+            <wp:extent cx="5760720" cy="2780665"/>
+            <wp:effectExtent l="0" t="0" r="0" b="635"/>
+            <wp:docPr id="7" name="Image 7"/>
+            <wp:cNvGraphicFramePr>
+              <a:graphicFrameLocks xmlns:a="http://schemas.openxmlformats.org/drawingml/2006/main" noChangeAspect="1"/>
+            </wp:cNvGraphicFramePr>
+            <a:graphic xmlns:a="http://schemas.openxmlformats.org/drawingml/2006/main">
+              <a:graphicData uri="http://schemas.openxmlformats.org/drawingml/2006/picture">
+                <pic:pic xmlns:pic="http://schemas.openxmlformats.org/drawingml/2006/picture">
+                  <pic:nvPicPr>
+                    <pic:cNvPr id="1" name=""/>
+                    <pic:cNvPicPr/>
+                  </pic:nvPicPr>
+                  <pic:blipFill>
+                    <a:blip r:embed="rId11"/>
+                    <a:stretch>
+                      <a:fillRect/>
+                    </a:stretch>
+                  </pic:blipFill>
+                  <pic:spPr>
+                    <a:xfrm>
+                      <a:off x="0" y="0"/>
                       <a:ext cx="5760720" cy="2780665"/>
                     </a:xfrm>
                     <a:prstGeom prst="rect">
@@ -762,14 +771,7 @@
           <w:sz w:val="24"/>
           <w:szCs w:val="24"/>
         </w:rPr>
-        <w:t xml:space="preserve"> que les </w:t>
-      </w:r>
-      <w:r>
-        <w:rPr>
-          <w:sz w:val="24"/>
-          <w:szCs w:val="24"/>
-        </w:rPr>
-        <w:t>adresses IP valides des PC sont entre 192.168.1</w:t>
+        <w:t xml:space="preserve"> que les adresses IP valides des PC sont entre 192.168.1</w:t>
       </w:r>
       <w:r>
         <w:rPr>
@@ -807,14 +809,7 @@
           <w:sz w:val="24"/>
           <w:szCs w:val="24"/>
         </w:rPr>
-        <w:t>, donc</w:t>
-      </w:r>
-      <w:r>
-        <w:rPr>
-          <w:sz w:val="24"/>
-          <w:szCs w:val="24"/>
-        </w:rPr>
-        <w:t xml:space="preserve"> toutes les adresses des PC1,2, et 3 ne sont plus valides dans ce sous-réseau.</w:t>
+        <w:t>, donc toutes les adresses des PC1,2, et 3 ne sont plus valides dans ce sous-réseau.</w:t>
       </w:r>
     </w:p>
     <w:p>
@@ -958,7 +953,7 @@
                     <pic:cNvPicPr/>
                   </pic:nvPicPr>
                   <pic:blipFill>
-                    <a:blip r:embed="rId11">
+                    <a:blip r:embed="rId12">
                       <a:extLst>
                         <a:ext uri="{28A0092B-C50C-407E-A947-70E740481C1C}">
                           <a14:useLocalDpi xmlns:a14="http://schemas.microsoft.com/office/drawing/2010/main" val="0"/>
@@ -1038,7 +1033,7 @@
                     <pic:cNvPicPr/>
                   </pic:nvPicPr>
                   <pic:blipFill>
-                    <a:blip r:embed="rId12"/>
+                    <a:blip r:embed="rId13"/>
                     <a:stretch>
                       <a:fillRect/>
                     </a:stretch>
@@ -1087,97 +1082,6 @@
             <wp:extent cx="5760720" cy="584835"/>
             <wp:effectExtent l="0" t="0" r="0" b="5715"/>
             <wp:docPr id="10" name="Image 10"/>
-            <wp:cNvGraphicFramePr>
-              <a:graphicFrameLocks xmlns:a="http://schemas.openxmlformats.org/drawingml/2006/main" noChangeAspect="1"/>
-            </wp:cNvGraphicFramePr>
-            <a:graphic xmlns:a="http://schemas.openxmlformats.org/drawingml/2006/main">
-              <a:graphicData uri="http://schemas.openxmlformats.org/drawingml/2006/picture">
-                <pic:pic xmlns:pic="http://schemas.openxmlformats.org/drawingml/2006/picture">
-                  <pic:nvPicPr>
-                    <pic:cNvPr id="1" name=""/>
-                    <pic:cNvPicPr/>
-                  </pic:nvPicPr>
-                  <pic:blipFill>
-                    <a:blip r:embed="rId13"/>
-                    <a:stretch>
-                      <a:fillRect/>
-                    </a:stretch>
-                  </pic:blipFill>
-                  <pic:spPr>
-                    <a:xfrm>
-                      <a:off x="0" y="0"/>
-                      <a:ext cx="5760720" cy="584835"/>
-                    </a:xfrm>
-                    <a:prstGeom prst="rect">
-                      <a:avLst/>
-                    </a:prstGeom>
-                  </pic:spPr>
-                </pic:pic>
-              </a:graphicData>
-            </a:graphic>
-          </wp:inline>
-        </w:drawing>
-      </w:r>
-    </w:p>
-    <w:p>
-      <w:pPr>
-        <w:rPr>
-          <w:noProof/>
-        </w:rPr>
-      </w:pPr>
-      <w:r>
-        <w:rPr>
-          <w:noProof/>
-        </w:rPr>
-        <w:t>5)</w:t>
-      </w:r>
-      <w:r>
-        <w:rPr>
-          <w:noProof/>
-        </w:rPr>
-        <w:t xml:space="preserve"> On doit ajouter un routeur.</w:t>
-      </w:r>
-    </w:p>
-    <w:p>
-      <w:pPr>
-        <w:rPr>
-          <w:noProof/>
-        </w:rPr>
-      </w:pPr>
-      <w:r>
-        <w:rPr>
-          <w:noProof/>
-        </w:rPr>
-        <w:t>6) a)Il faut relier avec deux cables le routeur au switch.</w:t>
-      </w:r>
-    </w:p>
-    <w:p>
-      <w:pPr>
-        <w:rPr>
-          <w:noProof/>
-        </w:rPr>
-      </w:pPr>
-      <w:r>
-        <w:rPr>
-          <w:noProof/>
-        </w:rPr>
-        <w:t>b)</w:t>
-      </w:r>
-      <w:r>
-        <w:rPr>
-          <w:noProof/>
-        </w:rPr>
-        <w:t xml:space="preserve"> </w:t>
-      </w:r>
-      <w:r>
-        <w:rPr>
-          <w:noProof/>
-        </w:rPr>
-        <w:drawing>
-          <wp:inline distT="0" distB="0" distL="0" distR="0" wp14:anchorId="66A941F3" wp14:editId="56B11E3C">
-            <wp:extent cx="5760720" cy="1115695"/>
-            <wp:effectExtent l="0" t="0" r="0" b="8255"/>
-            <wp:docPr id="11" name="Image 11"/>
             <wp:cNvGraphicFramePr>
               <a:graphicFrameLocks xmlns:a="http://schemas.openxmlformats.org/drawingml/2006/main" noChangeAspect="1"/>
             </wp:cNvGraphicFramePr>
@@ -1197,6 +1101,97 @@
                   <pic:spPr>
                     <a:xfrm>
                       <a:off x="0" y="0"/>
+                      <a:ext cx="5760720" cy="584835"/>
+                    </a:xfrm>
+                    <a:prstGeom prst="rect">
+                      <a:avLst/>
+                    </a:prstGeom>
+                  </pic:spPr>
+                </pic:pic>
+              </a:graphicData>
+            </a:graphic>
+          </wp:inline>
+        </w:drawing>
+      </w:r>
+    </w:p>
+    <w:p>
+      <w:pPr>
+        <w:rPr>
+          <w:noProof/>
+        </w:rPr>
+      </w:pPr>
+      <w:r>
+        <w:rPr>
+          <w:noProof/>
+        </w:rPr>
+        <w:t>5)</w:t>
+      </w:r>
+      <w:r>
+        <w:rPr>
+          <w:noProof/>
+        </w:rPr>
+        <w:t xml:space="preserve"> On doit ajouter un routeur.</w:t>
+      </w:r>
+    </w:p>
+    <w:p>
+      <w:pPr>
+        <w:rPr>
+          <w:noProof/>
+        </w:rPr>
+      </w:pPr>
+      <w:r>
+        <w:rPr>
+          <w:noProof/>
+        </w:rPr>
+        <w:t>6) a)Il faut relier avec deux cables le routeur au switch.</w:t>
+      </w:r>
+    </w:p>
+    <w:p>
+      <w:pPr>
+        <w:rPr>
+          <w:noProof/>
+        </w:rPr>
+      </w:pPr>
+      <w:r>
+        <w:rPr>
+          <w:noProof/>
+        </w:rPr>
+        <w:t>b)</w:t>
+      </w:r>
+      <w:r>
+        <w:rPr>
+          <w:noProof/>
+        </w:rPr>
+        <w:t xml:space="preserve"> </w:t>
+      </w:r>
+      <w:r>
+        <w:rPr>
+          <w:noProof/>
+        </w:rPr>
+        <w:drawing>
+          <wp:inline distT="0" distB="0" distL="0" distR="0" wp14:anchorId="66A941F3" wp14:editId="56B11E3C">
+            <wp:extent cx="5760720" cy="1115695"/>
+            <wp:effectExtent l="0" t="0" r="0" b="8255"/>
+            <wp:docPr id="11" name="Image 11"/>
+            <wp:cNvGraphicFramePr>
+              <a:graphicFrameLocks xmlns:a="http://schemas.openxmlformats.org/drawingml/2006/main" noChangeAspect="1"/>
+            </wp:cNvGraphicFramePr>
+            <a:graphic xmlns:a="http://schemas.openxmlformats.org/drawingml/2006/main">
+              <a:graphicData uri="http://schemas.openxmlformats.org/drawingml/2006/picture">
+                <pic:pic xmlns:pic="http://schemas.openxmlformats.org/drawingml/2006/picture">
+                  <pic:nvPicPr>
+                    <pic:cNvPr id="1" name=""/>
+                    <pic:cNvPicPr/>
+                  </pic:nvPicPr>
+                  <pic:blipFill>
+                    <a:blip r:embed="rId15"/>
+                    <a:stretch>
+                      <a:fillRect/>
+                    </a:stretch>
+                  </pic:blipFill>
+                  <pic:spPr>
+                    <a:xfrm>
+                      <a:off x="0" y="0"/>
                       <a:ext cx="5760720" cy="1115695"/>
                     </a:xfrm>
                     <a:prstGeom prst="rect">
@@ -1238,7 +1233,7 @@
                     <pic:cNvPicPr/>
                   </pic:nvPicPr>
                   <pic:blipFill>
-                    <a:blip r:embed="rId15"/>
+                    <a:blip r:embed="rId16"/>
                     <a:stretch>
                       <a:fillRect/>
                     </a:stretch>
@@ -1286,7 +1281,7 @@
                     <pic:cNvPicPr/>
                   </pic:nvPicPr>
                   <pic:blipFill>
-                    <a:blip r:embed="rId16"/>
+                    <a:blip r:embed="rId17"/>
                     <a:stretch>
                       <a:fillRect/>
                     </a:stretch>
@@ -1333,7 +1328,7 @@
                     <pic:cNvPicPr/>
                   </pic:nvPicPr>
                   <pic:blipFill>
-                    <a:blip r:embed="rId17"/>
+                    <a:blip r:embed="rId18"/>
                     <a:stretch>
                       <a:fillRect/>
                     </a:stretch>
@@ -1379,7 +1374,7 @@
                     <pic:cNvPicPr/>
                   </pic:nvPicPr>
                   <pic:blipFill>
-                    <a:blip r:embed="rId18"/>
+                    <a:blip r:embed="rId19"/>
                     <a:stretch>
                       <a:fillRect/>
                     </a:stretch>
@@ -1403,16 +1398,691 @@
     <w:p>
       <w:pPr>
         <w:rPr>
-          <w:sz w:val="24"/>
-          <w:szCs w:val="24"/>
-        </w:rPr>
-      </w:pPr>
-      <w:r>
-        <w:rPr>
-          <w:noProof/>
-        </w:rPr>
+          <w:noProof/>
+        </w:rPr>
+      </w:pPr>
+      <w:r>
+        <w:rPr>
+          <w:noProof/>
+        </w:rPr>
+        <w:lastRenderedPageBreak/>
         <w:t xml:space="preserve">c) </w:t>
       </w:r>
+      <w:r>
+        <w:rPr>
+          <w:noProof/>
+        </w:rPr>
+        <w:drawing>
+          <wp:inline distT="0" distB="0" distL="0" distR="0" wp14:anchorId="34875EDF" wp14:editId="6460980D">
+            <wp:extent cx="5760720" cy="2665730"/>
+            <wp:effectExtent l="0" t="0" r="0" b="1270"/>
+            <wp:docPr id="5" name="Image 5" descr="Une image contenant texte&#10;&#10;Description générée automatiquement"/>
+            <wp:cNvGraphicFramePr>
+              <a:graphicFrameLocks xmlns:a="http://schemas.openxmlformats.org/drawingml/2006/main" noChangeAspect="1"/>
+            </wp:cNvGraphicFramePr>
+            <a:graphic xmlns:a="http://schemas.openxmlformats.org/drawingml/2006/main">
+              <a:graphicData uri="http://schemas.openxmlformats.org/drawingml/2006/picture">
+                <pic:pic xmlns:pic="http://schemas.openxmlformats.org/drawingml/2006/picture">
+                  <pic:nvPicPr>
+                    <pic:cNvPr id="5" name="Image 5" descr="Une image contenant texte&#10;&#10;Description générée automatiquement"/>
+                    <pic:cNvPicPr/>
+                  </pic:nvPicPr>
+                  <pic:blipFill>
+                    <a:blip r:embed="rId20"/>
+                    <a:stretch>
+                      <a:fillRect/>
+                    </a:stretch>
+                  </pic:blipFill>
+                  <pic:spPr>
+                    <a:xfrm>
+                      <a:off x="0" y="0"/>
+                      <a:ext cx="5760720" cy="2665730"/>
+                    </a:xfrm>
+                    <a:prstGeom prst="rect">
+                      <a:avLst/>
+                    </a:prstGeom>
+                  </pic:spPr>
+                </pic:pic>
+              </a:graphicData>
+            </a:graphic>
+          </wp:inline>
+        </w:drawing>
+      </w:r>
+    </w:p>
+    <w:p>
+      <w:pPr>
+        <w:rPr>
+          <w:noProof/>
+        </w:rPr>
+      </w:pPr>
+      <w:r>
+        <w:rPr>
+          <w:noProof/>
+        </w:rPr>
+        <w:t xml:space="preserve">d) </w:t>
+      </w:r>
+      <w:r>
+        <w:rPr>
+          <w:noProof/>
+        </w:rPr>
+        <w:drawing>
+          <wp:inline distT="0" distB="0" distL="0" distR="0" wp14:anchorId="6CD13E21" wp14:editId="324960BD">
+            <wp:extent cx="4305300" cy="5876925"/>
+            <wp:effectExtent l="0" t="0" r="0" b="9525"/>
+            <wp:docPr id="16" name="Image 16" descr="Une image contenant texte&#10;&#10;Description générée automatiquement"/>
+            <wp:cNvGraphicFramePr>
+              <a:graphicFrameLocks xmlns:a="http://schemas.openxmlformats.org/drawingml/2006/main" noChangeAspect="1"/>
+            </wp:cNvGraphicFramePr>
+            <a:graphic xmlns:a="http://schemas.openxmlformats.org/drawingml/2006/main">
+              <a:graphicData uri="http://schemas.openxmlformats.org/drawingml/2006/picture">
+                <pic:pic xmlns:pic="http://schemas.openxmlformats.org/drawingml/2006/picture">
+                  <pic:nvPicPr>
+                    <pic:cNvPr id="16" name="Image 16" descr="Une image contenant texte&#10;&#10;Description générée automatiquement"/>
+                    <pic:cNvPicPr/>
+                  </pic:nvPicPr>
+                  <pic:blipFill>
+                    <a:blip r:embed="rId21"/>
+                    <a:stretch>
+                      <a:fillRect/>
+                    </a:stretch>
+                  </pic:blipFill>
+                  <pic:spPr>
+                    <a:xfrm>
+                      <a:off x="0" y="0"/>
+                      <a:ext cx="4305300" cy="5876925"/>
+                    </a:xfrm>
+                    <a:prstGeom prst="rect">
+                      <a:avLst/>
+                    </a:prstGeom>
+                  </pic:spPr>
+                </pic:pic>
+              </a:graphicData>
+            </a:graphic>
+          </wp:inline>
+        </w:drawing>
+      </w:r>
+    </w:p>
+    <w:p>
+      <w:pPr>
+        <w:rPr>
+          <w:noProof/>
+        </w:rPr>
+      </w:pPr>
+      <w:r>
+        <w:rPr>
+          <w:noProof/>
+        </w:rPr>
+        <w:lastRenderedPageBreak/>
+        <w:t>Partie III)</w:t>
+      </w:r>
+    </w:p>
+    <w:p>
+      <w:pPr>
+        <w:pStyle w:val="Paragraphedeliste"/>
+        <w:numPr>
+          <w:ilvl w:val="0"/>
+          <w:numId w:val="1"/>
+        </w:numPr>
+        <w:rPr>
+          <w:sz w:val="24"/>
+          <w:szCs w:val="24"/>
+        </w:rPr>
+      </w:pPr>
+      <w:r>
+        <w:rPr>
+          <w:sz w:val="24"/>
+          <w:szCs w:val="24"/>
+        </w:rPr>
+        <w:t>Extension du réseau</w:t>
+      </w:r>
+    </w:p>
+    <w:p>
+      <w:pPr>
+        <w:pStyle w:val="Paragraphedeliste"/>
+        <w:rPr>
+          <w:sz w:val="24"/>
+          <w:szCs w:val="24"/>
+        </w:rPr>
+      </w:pPr>
+      <w:r>
+        <w:rPr>
+          <w:sz w:val="24"/>
+          <w:szCs w:val="24"/>
+        </w:rPr>
+        <w:t xml:space="preserve">    </w:t>
+      </w:r>
+      <w:r>
+        <w:rPr>
+          <w:noProof/>
+        </w:rPr>
+        <w:drawing>
+          <wp:inline distT="0" distB="0" distL="0" distR="0" wp14:anchorId="0F5D05EE" wp14:editId="7EB93680">
+            <wp:extent cx="4619625" cy="3914775"/>
+            <wp:effectExtent l="0" t="0" r="9525" b="9525"/>
+            <wp:docPr id="18" name="Image 18"/>
+            <wp:cNvGraphicFramePr>
+              <a:graphicFrameLocks xmlns:a="http://schemas.openxmlformats.org/drawingml/2006/main" noChangeAspect="1"/>
+            </wp:cNvGraphicFramePr>
+            <a:graphic xmlns:a="http://schemas.openxmlformats.org/drawingml/2006/main">
+              <a:graphicData uri="http://schemas.openxmlformats.org/drawingml/2006/picture">
+                <pic:pic xmlns:pic="http://schemas.openxmlformats.org/drawingml/2006/picture">
+                  <pic:nvPicPr>
+                    <pic:cNvPr id="1" name=""/>
+                    <pic:cNvPicPr/>
+                  </pic:nvPicPr>
+                  <pic:blipFill>
+                    <a:blip r:embed="rId22"/>
+                    <a:stretch>
+                      <a:fillRect/>
+                    </a:stretch>
+                  </pic:blipFill>
+                  <pic:spPr>
+                    <a:xfrm>
+                      <a:off x="0" y="0"/>
+                      <a:ext cx="4619625" cy="3914775"/>
+                    </a:xfrm>
+                    <a:prstGeom prst="rect">
+                      <a:avLst/>
+                    </a:prstGeom>
+                  </pic:spPr>
+                </pic:pic>
+              </a:graphicData>
+            </a:graphic>
+          </wp:inline>
+        </w:drawing>
+      </w:r>
+    </w:p>
+    <w:p>
+      <w:pPr>
+        <w:pStyle w:val="Paragraphedeliste"/>
+        <w:rPr>
+          <w:sz w:val="24"/>
+          <w:szCs w:val="24"/>
+        </w:rPr>
+      </w:pPr>
+    </w:p>
+    <w:p>
+      <w:pPr>
+        <w:pStyle w:val="Paragraphedeliste"/>
+        <w:numPr>
+          <w:ilvl w:val="0"/>
+          <w:numId w:val="1"/>
+        </w:numPr>
+        <w:rPr>
+          <w:sz w:val="24"/>
+          <w:szCs w:val="24"/>
+        </w:rPr>
+      </w:pPr>
+      <w:r>
+        <w:rPr>
+          <w:noProof/>
+        </w:rPr>
+        <w:drawing>
+          <wp:anchor distT="0" distB="0" distL="114300" distR="114300" simplePos="0" relativeHeight="251660288" behindDoc="0" locked="0" layoutInCell="1" allowOverlap="1" wp14:anchorId="6DDFDB09" wp14:editId="59E95A50">
+            <wp:simplePos x="0" y="0"/>
+            <wp:positionH relativeFrom="margin">
+              <wp:posOffset>81621</wp:posOffset>
+            </wp:positionH>
+            <wp:positionV relativeFrom="paragraph">
+              <wp:posOffset>217625</wp:posOffset>
+            </wp:positionV>
+            <wp:extent cx="5760720" cy="2429510"/>
+            <wp:effectExtent l="0" t="0" r="0" b="8890"/>
+            <wp:wrapTopAndBottom/>
+            <wp:docPr id="17" name="Image 17" descr="Une image contenant texte&#10;&#10;Description générée automatiquement"/>
+            <wp:cNvGraphicFramePr>
+              <a:graphicFrameLocks xmlns:a="http://schemas.openxmlformats.org/drawingml/2006/main" noChangeAspect="1"/>
+            </wp:cNvGraphicFramePr>
+            <a:graphic xmlns:a="http://schemas.openxmlformats.org/drawingml/2006/main">
+              <a:graphicData uri="http://schemas.openxmlformats.org/drawingml/2006/picture">
+                <pic:pic xmlns:pic="http://schemas.openxmlformats.org/drawingml/2006/picture">
+                  <pic:nvPicPr>
+                    <pic:cNvPr id="17" name="Image 17" descr="Une image contenant texte&#10;&#10;Description générée automatiquement"/>
+                    <pic:cNvPicPr/>
+                  </pic:nvPicPr>
+                  <pic:blipFill>
+                    <a:blip r:embed="rId23">
+                      <a:extLst>
+                        <a:ext uri="{28A0092B-C50C-407E-A947-70E740481C1C}">
+                          <a14:useLocalDpi xmlns:a14="http://schemas.microsoft.com/office/drawing/2010/main" val="0"/>
+                        </a:ext>
+                      </a:extLst>
+                    </a:blip>
+                    <a:stretch>
+                      <a:fillRect/>
+                    </a:stretch>
+                  </pic:blipFill>
+                  <pic:spPr>
+                    <a:xfrm>
+                      <a:off x="0" y="0"/>
+                      <a:ext cx="5760720" cy="2429510"/>
+                    </a:xfrm>
+                    <a:prstGeom prst="rect">
+                      <a:avLst/>
+                    </a:prstGeom>
+                  </pic:spPr>
+                </pic:pic>
+              </a:graphicData>
+            </a:graphic>
+            <wp14:sizeRelH relativeFrom="page">
+              <wp14:pctWidth>0</wp14:pctWidth>
+            </wp14:sizeRelH>
+            <wp14:sizeRelV relativeFrom="page">
+              <wp14:pctHeight>0</wp14:pctHeight>
+            </wp14:sizeRelV>
+          </wp:anchor>
+        </w:drawing>
+      </w:r>
+      <w:r>
+        <w:rPr>
+          <w:sz w:val="24"/>
+          <w:szCs w:val="24"/>
+        </w:rPr>
+        <w:t>1)</w:t>
+      </w:r>
+    </w:p>
+    <w:p>
+      <w:pPr>
+        <w:pStyle w:val="Paragraphedeliste"/>
+        <w:rPr>
+          <w:noProof/>
+        </w:rPr>
+      </w:pPr>
+      <w:r>
+        <w:rPr>
+          <w:noProof/>
+        </w:rPr>
+        <w:lastRenderedPageBreak/>
+        <w:drawing>
+          <wp:anchor distT="0" distB="0" distL="114300" distR="114300" simplePos="0" relativeHeight="251661312" behindDoc="0" locked="0" layoutInCell="1" allowOverlap="1" wp14:anchorId="1624E96C" wp14:editId="5EB702BA">
+            <wp:simplePos x="0" y="0"/>
+            <wp:positionH relativeFrom="column">
+              <wp:posOffset>614680</wp:posOffset>
+            </wp:positionH>
+            <wp:positionV relativeFrom="paragraph">
+              <wp:posOffset>287020</wp:posOffset>
+            </wp:positionV>
+            <wp:extent cx="3477260" cy="4066540"/>
+            <wp:effectExtent l="0" t="0" r="8890" b="0"/>
+            <wp:wrapTopAndBottom/>
+            <wp:docPr id="19" name="Image 19"/>
+            <wp:cNvGraphicFramePr>
+              <a:graphicFrameLocks xmlns:a="http://schemas.openxmlformats.org/drawingml/2006/main" noChangeAspect="1"/>
+            </wp:cNvGraphicFramePr>
+            <a:graphic xmlns:a="http://schemas.openxmlformats.org/drawingml/2006/main">
+              <a:graphicData uri="http://schemas.openxmlformats.org/drawingml/2006/picture">
+                <pic:pic xmlns:pic="http://schemas.openxmlformats.org/drawingml/2006/picture">
+                  <pic:nvPicPr>
+                    <pic:cNvPr id="1" name=""/>
+                    <pic:cNvPicPr/>
+                  </pic:nvPicPr>
+                  <pic:blipFill>
+                    <a:blip r:embed="rId24">
+                      <a:extLst>
+                        <a:ext uri="{28A0092B-C50C-407E-A947-70E740481C1C}">
+                          <a14:useLocalDpi xmlns:a14="http://schemas.microsoft.com/office/drawing/2010/main" val="0"/>
+                        </a:ext>
+                      </a:extLst>
+                    </a:blip>
+                    <a:stretch>
+                      <a:fillRect/>
+                    </a:stretch>
+                  </pic:blipFill>
+                  <pic:spPr>
+                    <a:xfrm>
+                      <a:off x="0" y="0"/>
+                      <a:ext cx="3477260" cy="4066540"/>
+                    </a:xfrm>
+                    <a:prstGeom prst="rect">
+                      <a:avLst/>
+                    </a:prstGeom>
+                  </pic:spPr>
+                </pic:pic>
+              </a:graphicData>
+            </a:graphic>
+            <wp14:sizeRelH relativeFrom="page">
+              <wp14:pctWidth>0</wp14:pctWidth>
+            </wp14:sizeRelH>
+            <wp14:sizeRelV relativeFrom="page">
+              <wp14:pctHeight>0</wp14:pctHeight>
+            </wp14:sizeRelV>
+          </wp:anchor>
+        </w:drawing>
+      </w:r>
+      <w:r>
+        <w:rPr>
+          <w:sz w:val="24"/>
+          <w:szCs w:val="24"/>
+        </w:rPr>
+        <w:t>2)</w:t>
+      </w:r>
+      <w:r>
+        <w:rPr>
+          <w:noProof/>
+        </w:rPr>
+        <w:t xml:space="preserve"> </w:t>
+      </w:r>
+    </w:p>
+    <w:p>
+      <w:pPr>
+        <w:pStyle w:val="Paragraphedeliste"/>
+        <w:rPr>
+          <w:noProof/>
+        </w:rPr>
+      </w:pPr>
+      <w:r>
+        <w:rPr>
+          <w:noProof/>
+        </w:rPr>
+        <w:drawing>
+          <wp:anchor distT="0" distB="0" distL="114300" distR="114300" simplePos="0" relativeHeight="251663360" behindDoc="0" locked="0" layoutInCell="1" allowOverlap="1" wp14:anchorId="1DE09627" wp14:editId="2A205586">
+            <wp:simplePos x="0" y="0"/>
+            <wp:positionH relativeFrom="margin">
+              <wp:posOffset>560383</wp:posOffset>
+            </wp:positionH>
+            <wp:positionV relativeFrom="paragraph">
+              <wp:posOffset>4453805</wp:posOffset>
+            </wp:positionV>
+            <wp:extent cx="3625850" cy="4217035"/>
+            <wp:effectExtent l="0" t="0" r="0" b="0"/>
+            <wp:wrapTopAndBottom/>
+            <wp:docPr id="20" name="Image 20" descr="Une image contenant texte&#10;&#10;Description générée automatiquement"/>
+            <wp:cNvGraphicFramePr>
+              <a:graphicFrameLocks xmlns:a="http://schemas.openxmlformats.org/drawingml/2006/main" noChangeAspect="1"/>
+            </wp:cNvGraphicFramePr>
+            <a:graphic xmlns:a="http://schemas.openxmlformats.org/drawingml/2006/main">
+              <a:graphicData uri="http://schemas.openxmlformats.org/drawingml/2006/picture">
+                <pic:pic xmlns:pic="http://schemas.openxmlformats.org/drawingml/2006/picture">
+                  <pic:nvPicPr>
+                    <pic:cNvPr id="20" name="Image 20" descr="Une image contenant texte&#10;&#10;Description générée automatiquement"/>
+                    <pic:cNvPicPr/>
+                  </pic:nvPicPr>
+                  <pic:blipFill>
+                    <a:blip r:embed="rId25">
+                      <a:extLst>
+                        <a:ext uri="{28A0092B-C50C-407E-A947-70E740481C1C}">
+                          <a14:useLocalDpi xmlns:a14="http://schemas.microsoft.com/office/drawing/2010/main" val="0"/>
+                        </a:ext>
+                      </a:extLst>
+                    </a:blip>
+                    <a:stretch>
+                      <a:fillRect/>
+                    </a:stretch>
+                  </pic:blipFill>
+                  <pic:spPr>
+                    <a:xfrm>
+                      <a:off x="0" y="0"/>
+                      <a:ext cx="3625850" cy="4217035"/>
+                    </a:xfrm>
+                    <a:prstGeom prst="rect">
+                      <a:avLst/>
+                    </a:prstGeom>
+                  </pic:spPr>
+                </pic:pic>
+              </a:graphicData>
+            </a:graphic>
+            <wp14:sizeRelH relativeFrom="page">
+              <wp14:pctWidth>0</wp14:pctWidth>
+            </wp14:sizeRelH>
+            <wp14:sizeRelV relativeFrom="page">
+              <wp14:pctHeight>0</wp14:pctHeight>
+            </wp14:sizeRelV>
+          </wp:anchor>
+        </w:drawing>
+      </w:r>
+      <w:r>
+        <w:rPr>
+          <w:noProof/>
+        </w:rPr>
+        <w:t xml:space="preserve">3) Oui : </w:t>
+      </w:r>
+    </w:p>
+    <w:p>
+      <w:pPr>
+        <w:pStyle w:val="Paragraphedeliste"/>
+        <w:rPr>
+          <w:noProof/>
+        </w:rPr>
+      </w:pPr>
+      <w:r>
+        <w:rPr>
+          <w:sz w:val="24"/>
+          <w:szCs w:val="24"/>
+        </w:rPr>
+        <w:lastRenderedPageBreak/>
+        <w:t>4) a)</w:t>
+      </w:r>
+      <w:r>
+        <w:rPr>
+          <w:noProof/>
+        </w:rPr>
+        <w:t> ?? Où se trouvent les trames ?</w:t>
+      </w:r>
+    </w:p>
+    <w:p>
+      <w:pPr>
+        <w:pStyle w:val="Paragraphedeliste"/>
+        <w:rPr>
+          <w:noProof/>
+        </w:rPr>
+      </w:pPr>
+      <w:r>
+        <w:rPr>
+          <w:noProof/>
+        </w:rPr>
+        <w:t xml:space="preserve">b) </w:t>
+      </w:r>
+      <w:r>
+        <w:rPr>
+          <w:noProof/>
+        </w:rPr>
+        <w:drawing>
+          <wp:inline distT="0" distB="0" distL="0" distR="0" wp14:anchorId="624FE641" wp14:editId="48F091AD">
+            <wp:extent cx="5760720" cy="1628775"/>
+            <wp:effectExtent l="0" t="0" r="0" b="9525"/>
+            <wp:docPr id="23" name="Image 23"/>
+            <wp:cNvGraphicFramePr>
+              <a:graphicFrameLocks xmlns:a="http://schemas.openxmlformats.org/drawingml/2006/main" noChangeAspect="1"/>
+            </wp:cNvGraphicFramePr>
+            <a:graphic xmlns:a="http://schemas.openxmlformats.org/drawingml/2006/main">
+              <a:graphicData uri="http://schemas.openxmlformats.org/drawingml/2006/picture">
+                <pic:pic xmlns:pic="http://schemas.openxmlformats.org/drawingml/2006/picture">
+                  <pic:nvPicPr>
+                    <pic:cNvPr id="1" name=""/>
+                    <pic:cNvPicPr/>
+                  </pic:nvPicPr>
+                  <pic:blipFill>
+                    <a:blip r:embed="rId26"/>
+                    <a:stretch>
+                      <a:fillRect/>
+                    </a:stretch>
+                  </pic:blipFill>
+                  <pic:spPr>
+                    <a:xfrm>
+                      <a:off x="0" y="0"/>
+                      <a:ext cx="5760720" cy="1628775"/>
+                    </a:xfrm>
+                    <a:prstGeom prst="rect">
+                      <a:avLst/>
+                    </a:prstGeom>
+                  </pic:spPr>
+                </pic:pic>
+              </a:graphicData>
+            </a:graphic>
+          </wp:inline>
+        </w:drawing>
+      </w:r>
+    </w:p>
+    <w:p>
+      <w:pPr>
+        <w:pStyle w:val="Paragraphedeliste"/>
+        <w:rPr>
+          <w:noProof/>
+        </w:rPr>
+      </w:pPr>
+      <w:r>
+        <w:rPr>
+          <w:noProof/>
+        </w:rPr>
+        <w:drawing>
+          <wp:anchor distT="0" distB="0" distL="114300" distR="114300" simplePos="0" relativeHeight="251664384" behindDoc="0" locked="0" layoutInCell="1" allowOverlap="1" wp14:anchorId="1D72A7D6" wp14:editId="1D1F6193">
+            <wp:simplePos x="0" y="0"/>
+            <wp:positionH relativeFrom="margin">
+              <wp:posOffset>574040</wp:posOffset>
+            </wp:positionH>
+            <wp:positionV relativeFrom="paragraph">
+              <wp:posOffset>421005</wp:posOffset>
+            </wp:positionV>
+            <wp:extent cx="3519170" cy="2470150"/>
+            <wp:effectExtent l="0" t="0" r="5080" b="6350"/>
+            <wp:wrapTopAndBottom/>
+            <wp:docPr id="24" name="Image 24" descr="Une image contenant texte&#10;&#10;Description générée automatiquement"/>
+            <wp:cNvGraphicFramePr>
+              <a:graphicFrameLocks xmlns:a="http://schemas.openxmlformats.org/drawingml/2006/main" noChangeAspect="1"/>
+            </wp:cNvGraphicFramePr>
+            <a:graphic xmlns:a="http://schemas.openxmlformats.org/drawingml/2006/main">
+              <a:graphicData uri="http://schemas.openxmlformats.org/drawingml/2006/picture">
+                <pic:pic xmlns:pic="http://schemas.openxmlformats.org/drawingml/2006/picture">
+                  <pic:nvPicPr>
+                    <pic:cNvPr id="24" name="Image 24" descr="Une image contenant texte&#10;&#10;Description générée automatiquement"/>
+                    <pic:cNvPicPr/>
+                  </pic:nvPicPr>
+                  <pic:blipFill>
+                    <a:blip r:embed="rId27">
+                      <a:extLst>
+                        <a:ext uri="{28A0092B-C50C-407E-A947-70E740481C1C}">
+                          <a14:useLocalDpi xmlns:a14="http://schemas.microsoft.com/office/drawing/2010/main" val="0"/>
+                        </a:ext>
+                      </a:extLst>
+                    </a:blip>
+                    <a:stretch>
+                      <a:fillRect/>
+                    </a:stretch>
+                  </pic:blipFill>
+                  <pic:spPr>
+                    <a:xfrm>
+                      <a:off x="0" y="0"/>
+                      <a:ext cx="3519170" cy="2470150"/>
+                    </a:xfrm>
+                    <a:prstGeom prst="rect">
+                      <a:avLst/>
+                    </a:prstGeom>
+                  </pic:spPr>
+                </pic:pic>
+              </a:graphicData>
+            </a:graphic>
+            <wp14:sizeRelH relativeFrom="page">
+              <wp14:pctWidth>0</wp14:pctWidth>
+            </wp14:sizeRelH>
+            <wp14:sizeRelV relativeFrom="page">
+              <wp14:pctHeight>0</wp14:pctHeight>
+            </wp14:sizeRelV>
+          </wp:anchor>
+        </w:drawing>
+      </w:r>
+      <w:r>
+        <w:rPr>
+          <w:noProof/>
+        </w:rPr>
+        <w:t>c) En le configurant normalement en mettant le port qui le reçois sur le switch 1 sur la vlan2, tout fonctionne et il arrive à ping le pc1 :</w:t>
+      </w:r>
+    </w:p>
+    <w:p>
+      <w:pPr>
+        <w:pStyle w:val="Paragraphedeliste"/>
+        <w:rPr>
+          <w:noProof/>
+        </w:rPr>
+      </w:pPr>
+      <w:r>
+        <w:rPr>
+          <w:noProof/>
+        </w:rPr>
+        <w:drawing>
+          <wp:anchor distT="0" distB="0" distL="114300" distR="114300" simplePos="0" relativeHeight="251665408" behindDoc="1" locked="0" layoutInCell="1" allowOverlap="1" wp14:anchorId="0EC6E726" wp14:editId="1E7CDC6F">
+            <wp:simplePos x="0" y="0"/>
+            <wp:positionH relativeFrom="margin">
+              <wp:align>right</wp:align>
+            </wp:positionH>
+            <wp:positionV relativeFrom="paragraph">
+              <wp:posOffset>2577465</wp:posOffset>
+            </wp:positionV>
+            <wp:extent cx="3234055" cy="3902710"/>
+            <wp:effectExtent l="0" t="0" r="4445" b="2540"/>
+            <wp:wrapTight wrapText="bothSides">
+              <wp:wrapPolygon edited="0">
+                <wp:start x="0" y="0"/>
+                <wp:lineTo x="0" y="21509"/>
+                <wp:lineTo x="21502" y="21509"/>
+                <wp:lineTo x="21502" y="0"/>
+                <wp:lineTo x="0" y="0"/>
+              </wp:wrapPolygon>
+            </wp:wrapTight>
+            <wp:docPr id="25" name="Image 25" descr="Une image contenant texte&#10;&#10;Description générée automatiquement"/>
+            <wp:cNvGraphicFramePr>
+              <a:graphicFrameLocks xmlns:a="http://schemas.openxmlformats.org/drawingml/2006/main" noChangeAspect="1"/>
+            </wp:cNvGraphicFramePr>
+            <a:graphic xmlns:a="http://schemas.openxmlformats.org/drawingml/2006/main">
+              <a:graphicData uri="http://schemas.openxmlformats.org/drawingml/2006/picture">
+                <pic:pic xmlns:pic="http://schemas.openxmlformats.org/drawingml/2006/picture">
+                  <pic:nvPicPr>
+                    <pic:cNvPr id="25" name="Image 25" descr="Une image contenant texte&#10;&#10;Description générée automatiquement"/>
+                    <pic:cNvPicPr/>
+                  </pic:nvPicPr>
+                  <pic:blipFill>
+                    <a:blip r:embed="rId28">
+                      <a:extLst>
+                        <a:ext uri="{28A0092B-C50C-407E-A947-70E740481C1C}">
+                          <a14:useLocalDpi xmlns:a14="http://schemas.microsoft.com/office/drawing/2010/main" val="0"/>
+                        </a:ext>
+                      </a:extLst>
+                    </a:blip>
+                    <a:stretch>
+                      <a:fillRect/>
+                    </a:stretch>
+                  </pic:blipFill>
+                  <pic:spPr>
+                    <a:xfrm>
+                      <a:off x="0" y="0"/>
+                      <a:ext cx="3234055" cy="3902710"/>
+                    </a:xfrm>
+                    <a:prstGeom prst="rect">
+                      <a:avLst/>
+                    </a:prstGeom>
+                  </pic:spPr>
+                </pic:pic>
+              </a:graphicData>
+            </a:graphic>
+            <wp14:sizeRelH relativeFrom="page">
+              <wp14:pctWidth>0</wp14:pctWidth>
+            </wp14:sizeRelH>
+            <wp14:sizeRelV relativeFrom="page">
+              <wp14:pctHeight>0</wp14:pctHeight>
+            </wp14:sizeRelV>
+          </wp:anchor>
+        </w:drawing>
+      </w:r>
+      <w:r>
+        <w:rPr>
+          <w:noProof/>
+        </w:rPr>
+        <w:t>d)</w:t>
+      </w:r>
+      <w:r>
+        <w:rPr>
+          <w:noProof/>
+        </w:rPr>
+        <w:t xml:space="preserve"> Pc 40 arrive toujours à ping les pc 132, 130 et 1 : </w:t>
+      </w:r>
+    </w:p>
+    <w:p>
+      <w:pPr>
+        <w:pStyle w:val="Paragraphedeliste"/>
+        <w:rPr>
+          <w:sz w:val="24"/>
+          <w:szCs w:val="24"/>
+        </w:rPr>
+      </w:pPr>
     </w:p>
     <w:sectPr>
       <w:pgSz w:w="11906" w:h="16838"/>
@@ -1422,6 +2092,288 @@
     </w:sectPr>
   </w:body>
 </w:document>
+</file>
+
+<file path=word/numbering.xml><?xml version="1.0" encoding="utf-8"?>
+<w:numbering xmlns:wpc="http://schemas.microsoft.com/office/word/2010/wordprocessingCanvas" xmlns:cx="http://schemas.microsoft.com/office/drawing/2014/chartex" xmlns:cx1="http://schemas.microsoft.com/office/drawing/2015/9/8/chartex" xmlns:cx2="http://schemas.microsoft.com/office/drawing/2015/10/21/chartex" xmlns:cx3="http://schemas.microsoft.com/office/drawing/2016/5/9/chartex" xmlns:cx4="http://schemas.microsoft.com/office/drawing/2016/5/10/chartex" xmlns:cx5="http://schemas.microsoft.com/office/drawing/2016/5/11/chartex" xmlns:cx6="http://schemas.microsoft.com/office/drawing/2016/5/12/chartex" xmlns:cx7="http://schemas.microsoft.com/office/drawing/2016/5/13/chartex" xmlns:cx8="http://schemas.microsoft.com/office/drawing/2016/5/14/chartex" xmlns:mc="http://schemas.openxmlformats.org/markup-compatibility/2006" xmlns:aink="http://schemas.microsoft.com/office/drawing/2016/ink" xmlns:am3d="http://schemas.microsoft.com/office/drawing/2017/model3d" xmlns:o="urn:schemas-microsoft-com:office:office" xmlns:oel="http://schemas.microsoft.com/office/2019/extlst" xmlns:r="http://schemas.openxmlformats.org/officeDocument/2006/relationships" xmlns:m="http://schemas.openxmlformats.org/officeDocument/2006/math" xmlns:v="urn:schemas-microsoft-com:vml" xmlns:wp14="http://schemas.microsoft.com/office/word/2010/wordprocessingDrawing" xmlns:wp="http://schemas.openxmlformats.org/drawingml/2006/wordprocessingDrawing" xmlns:w10="urn:schemas-microsoft-com:office:word" xmlns:w="http://schemas.openxmlformats.org/wordprocessingml/2006/main" xmlns:w14="http://schemas.microsoft.com/office/word/2010/wordml" xmlns:w15="http://schemas.microsoft.com/office/word/2012/wordml" xmlns:w16cex="http://schemas.microsoft.com/office/word/2018/wordml/cex" xmlns:w16cid="http://schemas.microsoft.com/office/word/2016/wordml/cid" xmlns:w16="http://schemas.microsoft.com/office/word/2018/wordml" xmlns:w16sdtdh="http://schemas.microsoft.com/office/word/2020/wordml/sdtdatahash" xmlns:w16se="http://schemas.microsoft.com/office/word/2015/wordml/symex" xmlns:wpg="http://schemas.microsoft.com/office/word/2010/wordprocessingGroup" xmlns:wpi="http://schemas.microsoft.com/office/word/2010/wordprocessingInk" xmlns:wne="http://schemas.microsoft.com/office/word/2006/wordml" xmlns:wps="http://schemas.microsoft.com/office/word/2010/wordprocessingShape" mc:Ignorable="w14 w15 w16se w16cid w16 w16cex w16sdtdh wp14">
+  <w:abstractNum w:abstractNumId="0" w15:restartNumberingAfterBreak="0">
+    <w:nsid w:val="0AA45426"/>
+    <w:multiLevelType w:val="hybridMultilevel"/>
+    <w:tmpl w:val="18E45AE6"/>
+    <w:lvl w:ilvl="0" w:tplc="040C0011">
+      <w:start w:val="1"/>
+      <w:numFmt w:val="decimal"/>
+      <w:lvlText w:val="%1)"/>
+      <w:lvlJc w:val="left"/>
+      <w:pPr>
+        <w:ind w:left="720" w:hanging="360"/>
+      </w:pPr>
+      <w:rPr>
+        <w:rFonts w:hint="default"/>
+      </w:rPr>
+    </w:lvl>
+    <w:lvl w:ilvl="1" w:tplc="040C0019" w:tentative="1">
+      <w:start w:val="1"/>
+      <w:numFmt w:val="lowerLetter"/>
+      <w:lvlText w:val="%2."/>
+      <w:lvlJc w:val="left"/>
+      <w:pPr>
+        <w:ind w:left="1440" w:hanging="360"/>
+      </w:pPr>
+    </w:lvl>
+    <w:lvl w:ilvl="2" w:tplc="040C001B" w:tentative="1">
+      <w:start w:val="1"/>
+      <w:numFmt w:val="lowerRoman"/>
+      <w:lvlText w:val="%3."/>
+      <w:lvlJc w:val="right"/>
+      <w:pPr>
+        <w:ind w:left="2160" w:hanging="180"/>
+      </w:pPr>
+    </w:lvl>
+    <w:lvl w:ilvl="3" w:tplc="040C000F" w:tentative="1">
+      <w:start w:val="1"/>
+      <w:numFmt w:val="decimal"/>
+      <w:lvlText w:val="%4."/>
+      <w:lvlJc w:val="left"/>
+      <w:pPr>
+        <w:ind w:left="2880" w:hanging="360"/>
+      </w:pPr>
+    </w:lvl>
+    <w:lvl w:ilvl="4" w:tplc="040C0019" w:tentative="1">
+      <w:start w:val="1"/>
+      <w:numFmt w:val="lowerLetter"/>
+      <w:lvlText w:val="%5."/>
+      <w:lvlJc w:val="left"/>
+      <w:pPr>
+        <w:ind w:left="3600" w:hanging="360"/>
+      </w:pPr>
+    </w:lvl>
+    <w:lvl w:ilvl="5" w:tplc="040C001B" w:tentative="1">
+      <w:start w:val="1"/>
+      <w:numFmt w:val="lowerRoman"/>
+      <w:lvlText w:val="%6."/>
+      <w:lvlJc w:val="right"/>
+      <w:pPr>
+        <w:ind w:left="4320" w:hanging="180"/>
+      </w:pPr>
+    </w:lvl>
+    <w:lvl w:ilvl="6" w:tplc="040C000F" w:tentative="1">
+      <w:start w:val="1"/>
+      <w:numFmt w:val="decimal"/>
+      <w:lvlText w:val="%7."/>
+      <w:lvlJc w:val="left"/>
+      <w:pPr>
+        <w:ind w:left="5040" w:hanging="360"/>
+      </w:pPr>
+    </w:lvl>
+    <w:lvl w:ilvl="7" w:tplc="040C0019" w:tentative="1">
+      <w:start w:val="1"/>
+      <w:numFmt w:val="lowerLetter"/>
+      <w:lvlText w:val="%8."/>
+      <w:lvlJc w:val="left"/>
+      <w:pPr>
+        <w:ind w:left="5760" w:hanging="360"/>
+      </w:pPr>
+    </w:lvl>
+    <w:lvl w:ilvl="8" w:tplc="040C001B" w:tentative="1">
+      <w:start w:val="1"/>
+      <w:numFmt w:val="lowerRoman"/>
+      <w:lvlText w:val="%9."/>
+      <w:lvlJc w:val="right"/>
+      <w:pPr>
+        <w:ind w:left="6480" w:hanging="180"/>
+      </w:pPr>
+    </w:lvl>
+  </w:abstractNum>
+  <w:abstractNum w:abstractNumId="1" w15:restartNumberingAfterBreak="0">
+    <w:nsid w:val="2F1B6A1C"/>
+    <w:multiLevelType w:val="hybridMultilevel"/>
+    <w:tmpl w:val="3BB2A478"/>
+    <w:lvl w:ilvl="0" w:tplc="E3605C24">
+      <w:start w:val="1"/>
+      <w:numFmt w:val="decimal"/>
+      <w:lvlText w:val="%1."/>
+      <w:lvlJc w:val="left"/>
+      <w:pPr>
+        <w:ind w:left="720" w:hanging="360"/>
+      </w:pPr>
+      <w:rPr>
+        <w:rFonts w:hint="default"/>
+        <w:sz w:val="22"/>
+      </w:rPr>
+    </w:lvl>
+    <w:lvl w:ilvl="1" w:tplc="040C0019" w:tentative="1">
+      <w:start w:val="1"/>
+      <w:numFmt w:val="lowerLetter"/>
+      <w:lvlText w:val="%2."/>
+      <w:lvlJc w:val="left"/>
+      <w:pPr>
+        <w:ind w:left="1440" w:hanging="360"/>
+      </w:pPr>
+    </w:lvl>
+    <w:lvl w:ilvl="2" w:tplc="040C001B" w:tentative="1">
+      <w:start w:val="1"/>
+      <w:numFmt w:val="lowerRoman"/>
+      <w:lvlText w:val="%3."/>
+      <w:lvlJc w:val="right"/>
+      <w:pPr>
+        <w:ind w:left="2160" w:hanging="180"/>
+      </w:pPr>
+    </w:lvl>
+    <w:lvl w:ilvl="3" w:tplc="040C000F" w:tentative="1">
+      <w:start w:val="1"/>
+      <w:numFmt w:val="decimal"/>
+      <w:lvlText w:val="%4."/>
+      <w:lvlJc w:val="left"/>
+      <w:pPr>
+        <w:ind w:left="2880" w:hanging="360"/>
+      </w:pPr>
+    </w:lvl>
+    <w:lvl w:ilvl="4" w:tplc="040C0019" w:tentative="1">
+      <w:start w:val="1"/>
+      <w:numFmt w:val="lowerLetter"/>
+      <w:lvlText w:val="%5."/>
+      <w:lvlJc w:val="left"/>
+      <w:pPr>
+        <w:ind w:left="3600" w:hanging="360"/>
+      </w:pPr>
+    </w:lvl>
+    <w:lvl w:ilvl="5" w:tplc="040C001B" w:tentative="1">
+      <w:start w:val="1"/>
+      <w:numFmt w:val="lowerRoman"/>
+      <w:lvlText w:val="%6."/>
+      <w:lvlJc w:val="right"/>
+      <w:pPr>
+        <w:ind w:left="4320" w:hanging="180"/>
+      </w:pPr>
+    </w:lvl>
+    <w:lvl w:ilvl="6" w:tplc="040C000F" w:tentative="1">
+      <w:start w:val="1"/>
+      <w:numFmt w:val="decimal"/>
+      <w:lvlText w:val="%7."/>
+      <w:lvlJc w:val="left"/>
+      <w:pPr>
+        <w:ind w:left="5040" w:hanging="360"/>
+      </w:pPr>
+    </w:lvl>
+    <w:lvl w:ilvl="7" w:tplc="040C0019" w:tentative="1">
+      <w:start w:val="1"/>
+      <w:numFmt w:val="lowerLetter"/>
+      <w:lvlText w:val="%8."/>
+      <w:lvlJc w:val="left"/>
+      <w:pPr>
+        <w:ind w:left="5760" w:hanging="360"/>
+      </w:pPr>
+    </w:lvl>
+    <w:lvl w:ilvl="8" w:tplc="040C001B" w:tentative="1">
+      <w:start w:val="1"/>
+      <w:numFmt w:val="lowerRoman"/>
+      <w:lvlText w:val="%9."/>
+      <w:lvlJc w:val="right"/>
+      <w:pPr>
+        <w:ind w:left="6480" w:hanging="180"/>
+      </w:pPr>
+    </w:lvl>
+  </w:abstractNum>
+  <w:abstractNum w:abstractNumId="2" w15:restartNumberingAfterBreak="0">
+    <w:nsid w:val="5F20099A"/>
+    <w:multiLevelType w:val="hybridMultilevel"/>
+    <w:tmpl w:val="5D200242"/>
+    <w:lvl w:ilvl="0" w:tplc="9A0E7EEA">
+      <w:start w:val="1"/>
+      <w:numFmt w:val="decimal"/>
+      <w:lvlText w:val="%1)"/>
+      <w:lvlJc w:val="left"/>
+      <w:pPr>
+        <w:ind w:left="1080" w:hanging="360"/>
+      </w:pPr>
+      <w:rPr>
+        <w:rFonts w:hint="default"/>
+      </w:rPr>
+    </w:lvl>
+    <w:lvl w:ilvl="1" w:tplc="040C0019" w:tentative="1">
+      <w:start w:val="1"/>
+      <w:numFmt w:val="lowerLetter"/>
+      <w:lvlText w:val="%2."/>
+      <w:lvlJc w:val="left"/>
+      <w:pPr>
+        <w:ind w:left="1800" w:hanging="360"/>
+      </w:pPr>
+    </w:lvl>
+    <w:lvl w:ilvl="2" w:tplc="040C001B" w:tentative="1">
+      <w:start w:val="1"/>
+      <w:numFmt w:val="lowerRoman"/>
+      <w:lvlText w:val="%3."/>
+      <w:lvlJc w:val="right"/>
+      <w:pPr>
+        <w:ind w:left="2520" w:hanging="180"/>
+      </w:pPr>
+    </w:lvl>
+    <w:lvl w:ilvl="3" w:tplc="040C000F" w:tentative="1">
+      <w:start w:val="1"/>
+      <w:numFmt w:val="decimal"/>
+      <w:lvlText w:val="%4."/>
+      <w:lvlJc w:val="left"/>
+      <w:pPr>
+        <w:ind w:left="3240" w:hanging="360"/>
+      </w:pPr>
+    </w:lvl>
+    <w:lvl w:ilvl="4" w:tplc="040C0019" w:tentative="1">
+      <w:start w:val="1"/>
+      <w:numFmt w:val="lowerLetter"/>
+      <w:lvlText w:val="%5."/>
+      <w:lvlJc w:val="left"/>
+      <w:pPr>
+        <w:ind w:left="3960" w:hanging="360"/>
+      </w:pPr>
+    </w:lvl>
+    <w:lvl w:ilvl="5" w:tplc="040C001B" w:tentative="1">
+      <w:start w:val="1"/>
+      <w:numFmt w:val="lowerRoman"/>
+      <w:lvlText w:val="%6."/>
+      <w:lvlJc w:val="right"/>
+      <w:pPr>
+        <w:ind w:left="4680" w:hanging="180"/>
+      </w:pPr>
+    </w:lvl>
+    <w:lvl w:ilvl="6" w:tplc="040C000F" w:tentative="1">
+      <w:start w:val="1"/>
+      <w:numFmt w:val="decimal"/>
+      <w:lvlText w:val="%7."/>
+      <w:lvlJc w:val="left"/>
+      <w:pPr>
+        <w:ind w:left="5400" w:hanging="360"/>
+      </w:pPr>
+    </w:lvl>
+    <w:lvl w:ilvl="7" w:tplc="040C0019" w:tentative="1">
+      <w:start w:val="1"/>
+      <w:numFmt w:val="lowerLetter"/>
+      <w:lvlText w:val="%8."/>
+      <w:lvlJc w:val="left"/>
+      <w:pPr>
+        <w:ind w:left="6120" w:hanging="360"/>
+      </w:pPr>
+    </w:lvl>
+    <w:lvl w:ilvl="8" w:tplc="040C001B" w:tentative="1">
+      <w:start w:val="1"/>
+      <w:numFmt w:val="lowerRoman"/>
+      <w:lvlText w:val="%9."/>
+      <w:lvlJc w:val="right"/>
+      <w:pPr>
+        <w:ind w:left="6840" w:hanging="180"/>
+      </w:pPr>
+    </w:lvl>
+  </w:abstractNum>
+  <w:num w:numId="1" w16cid:durableId="1484853638">
+    <w:abstractNumId w:val="1"/>
+  </w:num>
+  <w:num w:numId="2" w16cid:durableId="31423004">
+    <w:abstractNumId w:val="2"/>
+  </w:num>
+  <w:num w:numId="3" w16cid:durableId="2057578798">
+    <w:abstractNumId w:val="0"/>
+  </w:num>
+</w:numbering>
 </file>
 
 <file path=word/styles.xml><?xml version="1.0" encoding="utf-8"?>
@@ -1873,6 +2825,17 @@
       <w:shd w:val="clear" w:color="auto" w:fill="E1DFDD"/>
     </w:rPr>
   </w:style>
+  <w:style w:type="paragraph" w:styleId="Paragraphedeliste">
+    <w:name w:val="List Paragraph"/>
+    <w:basedOn w:val="Normal"/>
+    <w:uiPriority w:val="34"/>
+    <w:qFormat/>
+    <w:rsid w:val="0087121B"/>
+    <w:pPr>
+      <w:ind w:left="720"/>
+      <w:contextualSpacing/>
+    </w:pPr>
+  </w:style>
 </w:styles>
 </file>
 

</xml_diff>